<commit_message>
- Updated the doc with assignees
</commit_message>
<xml_diff>
--- a/docs/Proposal.docx
+++ b/docs/Proposal.docx
@@ -54,8 +54,6 @@
         </w:rPr>
         <w:t>Proposal:</w:t>
       </w:r>
-      <w:bookmarkStart w:id="0" w:name="_GoBack"/>
-      <w:bookmarkEnd w:id="0"/>
     </w:p>
     <w:p>
       <w:r>
@@ -260,6 +258,12 @@
         </w:rPr>
         <w:t xml:space="preserve"> – data cleanup</w:t>
       </w:r>
+      <w:r>
+        <w:rPr>
+          <w:bCs/>
+        </w:rPr>
+        <w:t xml:space="preserve"> (Jay/John)</w:t>
+      </w:r>
     </w:p>
     <w:p>
       <w:pPr>
@@ -278,17 +282,25 @@
         </w:rPr>
         <w:t xml:space="preserve">HTML/CSS/Bootstrap – </w:t>
       </w:r>
-      <w:r>
-        <w:rPr>
-          <w:bCs/>
-        </w:rPr>
-        <w:t>f</w:t>
-      </w:r>
-      <w:r>
-        <w:rPr>
-          <w:bCs/>
-        </w:rPr>
-        <w:t xml:space="preserve">rontend </w:t>
+      <w:proofErr w:type="gramStart"/>
+      <w:r>
+        <w:rPr>
+          <w:bCs/>
+        </w:rPr>
+        <w:t xml:space="preserve">frontend </w:t>
+      </w:r>
+      <w:r>
+        <w:rPr>
+          <w:bCs/>
+        </w:rPr>
+        <w:t xml:space="preserve"> (</w:t>
+      </w:r>
+      <w:proofErr w:type="gramEnd"/>
+      <w:r>
+        <w:rPr>
+          <w:bCs/>
+        </w:rPr>
+        <w:t>Mike)</w:t>
       </w:r>
     </w:p>
     <w:p>
@@ -311,6 +323,12 @@
         </w:rPr>
         <w:t>hosted on Heroku – backend</w:t>
       </w:r>
+      <w:r>
+        <w:rPr>
+          <w:bCs/>
+        </w:rPr>
+        <w:t xml:space="preserve"> (Mike)</w:t>
+      </w:r>
     </w:p>
     <w:p>
       <w:pPr>
@@ -328,6 +346,9 @@
       <w:r>
         <w:t>-Learn – Machine Learning</w:t>
       </w:r>
+      <w:r>
+        <w:t xml:space="preserve"> (Jay/John)</w:t>
+      </w:r>
     </w:p>
     <w:p>
       <w:pPr>
@@ -337,11 +358,33 @@
           <w:numId w:val="2"/>
         </w:numPr>
       </w:pPr>
+      <w:r>
+        <w:t>Deployment (TBD – requires doc reading)</w:t>
+      </w:r>
     </w:p>
     <w:p>
       <w:pPr>
         <w:pStyle w:val="ListParagraph"/>
-      </w:pPr>
+        <w:numPr>
+          <w:ilvl w:val="0"/>
+          <w:numId w:val="2"/>
+        </w:numPr>
+      </w:pPr>
+      <w:proofErr w:type="spellStart"/>
+      <w:r>
+        <w:t>Powerpoint</w:t>
+      </w:r>
+      <w:proofErr w:type="spellEnd"/>
+      <w:r>
+        <w:t xml:space="preserve"> (TBD)</w:t>
+      </w:r>
+    </w:p>
+    <w:p>
+      <w:pPr>
+        <w:pStyle w:val="ListParagraph"/>
+      </w:pPr>
+      <w:bookmarkStart w:id="0" w:name="_GoBack"/>
+      <w:bookmarkEnd w:id="0"/>
     </w:p>
     <w:p>
       <w:pPr>

</xml_diff>